<commit_message>
edit api using res.json() instead of res.status(200), Update function in login api, Add action close Insert user model, Add MD5 in hash assword
</commit_message>
<xml_diff>
--- a/backend/API Doc.docx
+++ b/backend/API Doc.docx
@@ -1064,17 +1064,7 @@
           <w:szCs w:val="18"/>
           <w:shd w:val="clear" w:color="auto" w:fill="FFFFFF"/>
         </w:rPr>
-        <w:t xml:space="preserve"> </w:t>
-      </w:r>
-      <w:r>
-        <w:rPr>
-          <w:rFonts w:ascii="Helvetica" w:hAnsi="Helvetica" w:cs="Helvetica"/>
-          <w:color w:val="00B0F0"/>
-          <w:sz w:val="18"/>
-          <w:szCs w:val="18"/>
-          <w:shd w:val="clear" w:color="auto" w:fill="FFFFFF"/>
-        </w:rPr>
-        <w:t>http://localhost:4000/api/insert-user</w:t>
+        <w:t xml:space="preserve"> http://localhost:4000/api/insert-user</w:t>
       </w:r>
     </w:p>
     <w:p>
@@ -1190,7 +1180,898 @@
         <mc:AlternateContent>
           <mc:Choice Requires="wps">
             <w:drawing>
-              <wp:anchor distT="0" distB="0" distL="114300" distR="114300" simplePos="0" relativeHeight="251661312" behindDoc="0" locked="0" layoutInCell="1" allowOverlap="1" wp14:anchorId="66F69D04" wp14:editId="23170486">
+              <wp:anchor distT="0" distB="0" distL="114300" distR="114300" simplePos="0" relativeHeight="251665408" behindDoc="0" locked="0" layoutInCell="1" allowOverlap="1" wp14:anchorId="4AE537CF" wp14:editId="6E330707">
+                <wp:simplePos x="0" y="0"/>
+                <wp:positionH relativeFrom="column">
+                  <wp:posOffset>2630558</wp:posOffset>
+                </wp:positionH>
+                <wp:positionV relativeFrom="paragraph">
+                  <wp:posOffset>22363</wp:posOffset>
+                </wp:positionV>
+                <wp:extent cx="2597426" cy="1205948"/>
+                <wp:effectExtent l="0" t="0" r="0" b="0"/>
+                <wp:wrapNone/>
+                <wp:docPr id="4" name="Text Box 4"/>
+                <wp:cNvGraphicFramePr/>
+                <a:graphic xmlns:a="http://schemas.openxmlformats.org/drawingml/2006/main">
+                  <a:graphicData uri="http://schemas.microsoft.com/office/word/2010/wordprocessingShape">
+                    <wps:wsp>
+                      <wps:cNvSpPr txBox="1"/>
+                      <wps:spPr>
+                        <a:xfrm>
+                          <a:off x="0" y="0"/>
+                          <a:ext cx="2597426" cy="1205948"/>
+                        </a:xfrm>
+                        <a:prstGeom prst="rect">
+                          <a:avLst/>
+                        </a:prstGeom>
+                        <a:solidFill>
+                          <a:schemeClr val="lt1"/>
+                        </a:solidFill>
+                        <a:ln w="6350">
+                          <a:noFill/>
+                        </a:ln>
+                      </wps:spPr>
+                      <wps:txbx>
+                        <w:txbxContent>
+                          <w:p>
+                            <w:pPr>
+                              <w:shd w:val="clear" w:color="auto" w:fill="FFFFFE"/>
+                              <w:spacing w:after="0" w:line="240" w:lineRule="auto"/>
+                              <w:rPr>
+                                <w:rFonts w:ascii="Courier New" w:eastAsia="Times New Roman" w:hAnsi="Courier New" w:cs="Courier New"/>
+                                <w:color w:val="000000"/>
+                                <w:sz w:val="18"/>
+                                <w:szCs w:val="18"/>
+                              </w:rPr>
+                            </w:pPr>
+                            <w:r>
+                              <w:rPr>
+                                <w:rFonts w:ascii="Courier New" w:eastAsia="Times New Roman" w:hAnsi="Courier New" w:cs="Courier New"/>
+                                <w:color w:val="000000"/>
+                                <w:sz w:val="18"/>
+                                <w:szCs w:val="18"/>
+                              </w:rPr>
+                              <w:t>Result</w:t>
+                            </w:r>
+                          </w:p>
+                          <w:p>
+                            <w:pPr>
+                              <w:shd w:val="clear" w:color="auto" w:fill="FFFFFE"/>
+                              <w:spacing w:after="0" w:line="240" w:lineRule="auto"/>
+                              <w:rPr>
+                                <w:rFonts w:ascii="Courier New" w:eastAsia="Times New Roman" w:hAnsi="Courier New" w:cs="Courier New"/>
+                                <w:color w:val="000000"/>
+                                <w:sz w:val="18"/>
+                                <w:szCs w:val="18"/>
+                              </w:rPr>
+                            </w:pPr>
+                            <w:r>
+                              <w:rPr>
+                                <w:rFonts w:ascii="Courier New" w:eastAsia="Times New Roman" w:hAnsi="Courier New" w:cs="Courier New"/>
+                                <w:color w:val="000000"/>
+                                <w:sz w:val="18"/>
+                                <w:szCs w:val="18"/>
+                              </w:rPr>
+                              <w:t>{</w:t>
+                            </w:r>
+                          </w:p>
+                          <w:p>
+                            <w:pPr>
+                              <w:shd w:val="clear" w:color="auto" w:fill="FFFFFE"/>
+                              <w:spacing w:after="0" w:line="240" w:lineRule="auto"/>
+                              <w:rPr>
+                                <w:rFonts w:ascii="Courier New" w:eastAsia="Times New Roman" w:hAnsi="Courier New" w:cs="Courier New"/>
+                                <w:color w:val="000000"/>
+                                <w:sz w:val="18"/>
+                                <w:szCs w:val="18"/>
+                              </w:rPr>
+                            </w:pPr>
+                            <w:r>
+                              <w:rPr>
+                                <w:rFonts w:ascii="Courier New" w:eastAsia="Times New Roman" w:hAnsi="Courier New" w:cs="Courier New"/>
+                                <w:color w:val="000000"/>
+                                <w:sz w:val="18"/>
+                                <w:szCs w:val="18"/>
+                              </w:rPr>
+                              <w:t>    </w:t>
+                            </w:r>
+                            <w:r>
+                              <w:rPr>
+                                <w:rFonts w:ascii="Courier New" w:eastAsia="Times New Roman" w:hAnsi="Courier New" w:cs="Courier New"/>
+                                <w:color w:val="000000"/>
+                                <w:sz w:val="18"/>
+                                <w:szCs w:val="18"/>
+                              </w:rPr>
+                              <w:t>    </w:t>
+                            </w:r>
+                            <w:r>
+                              <w:rPr>
+                                <w:rFonts w:ascii="Courier New" w:eastAsia="Times New Roman" w:hAnsi="Courier New" w:cs="Courier New"/>
+                                <w:color w:val="A31515"/>
+                                <w:sz w:val="18"/>
+                                <w:szCs w:val="18"/>
+                              </w:rPr>
+                              <w:t>"role"</w:t>
+                            </w:r>
+                            <w:r>
+                              <w:rPr>
+                                <w:rFonts w:ascii="Courier New" w:eastAsia="Times New Roman" w:hAnsi="Courier New" w:cs="Courier New"/>
+                                <w:color w:val="000000"/>
+                                <w:sz w:val="18"/>
+                                <w:szCs w:val="18"/>
+                              </w:rPr>
+                              <w:t>: </w:t>
+                            </w:r>
+                            <w:r>
+                              <w:rPr>
+                                <w:rFonts w:ascii="Courier New" w:eastAsia="Times New Roman" w:hAnsi="Courier New" w:cs="Courier New"/>
+                                <w:color w:val="0451A5"/>
+                                <w:sz w:val="18"/>
+                                <w:szCs w:val="18"/>
+                              </w:rPr>
+                              <w:t>"admin"</w:t>
+                            </w:r>
+                            <w:r>
+                              <w:rPr>
+                                <w:rFonts w:ascii="Courier New" w:eastAsia="Times New Roman" w:hAnsi="Courier New" w:cs="Courier New"/>
+                                <w:color w:val="000000"/>
+                                <w:sz w:val="18"/>
+                                <w:szCs w:val="18"/>
+                              </w:rPr>
+                              <w:t>,</w:t>
+                            </w:r>
+                          </w:p>
+                          <w:p>
+                            <w:pPr>
+                              <w:shd w:val="clear" w:color="auto" w:fill="FFFFFE"/>
+                              <w:spacing w:after="0" w:line="240" w:lineRule="auto"/>
+                              <w:rPr>
+                                <w:rFonts w:ascii="Courier New" w:eastAsia="Times New Roman" w:hAnsi="Courier New" w:cs="Courier New"/>
+                                <w:color w:val="000000"/>
+                                <w:sz w:val="18"/>
+                                <w:szCs w:val="18"/>
+                              </w:rPr>
+                            </w:pPr>
+                            <w:r>
+                              <w:rPr>
+                                <w:rFonts w:ascii="Courier New" w:eastAsia="Times New Roman" w:hAnsi="Courier New" w:cs="Courier New"/>
+                                <w:color w:val="000000"/>
+                                <w:sz w:val="18"/>
+                                <w:szCs w:val="18"/>
+                              </w:rPr>
+                              <w:t>    </w:t>
+                            </w:r>
+                            <w:r>
+                              <w:rPr>
+                                <w:rFonts w:ascii="Courier New" w:eastAsia="Times New Roman" w:hAnsi="Courier New" w:cs="Courier New"/>
+                                <w:color w:val="A31515"/>
+                                <w:sz w:val="18"/>
+                                <w:szCs w:val="18"/>
+                              </w:rPr>
+                              <w:t>"</w:t>
+                            </w:r>
+                            <w:proofErr w:type="spellStart"/>
+                            <w:r>
+                              <w:rPr>
+                                <w:rFonts w:ascii="Courier New" w:eastAsia="Times New Roman" w:hAnsi="Courier New" w:cs="Courier New"/>
+                                <w:color w:val="A31515"/>
+                                <w:sz w:val="18"/>
+                                <w:szCs w:val="18"/>
+                              </w:rPr>
+                              <w:t>firstname</w:t>
+                            </w:r>
+                            <w:proofErr w:type="spellEnd"/>
+                            <w:r>
+                              <w:rPr>
+                                <w:rFonts w:ascii="Courier New" w:eastAsia="Times New Roman" w:hAnsi="Courier New" w:cs="Courier New"/>
+                                <w:color w:val="A31515"/>
+                                <w:sz w:val="18"/>
+                                <w:szCs w:val="18"/>
+                              </w:rPr>
+                              <w:t>"</w:t>
+                            </w:r>
+                            <w:r>
+                              <w:rPr>
+                                <w:rFonts w:ascii="Courier New" w:eastAsia="Times New Roman" w:hAnsi="Courier New" w:cs="Courier New"/>
+                                <w:color w:val="000000"/>
+                                <w:sz w:val="18"/>
+                                <w:szCs w:val="18"/>
+                              </w:rPr>
+                              <w:t>: </w:t>
+                            </w:r>
+                            <w:r>
+                              <w:rPr>
+                                <w:rFonts w:ascii="Courier New" w:eastAsia="Times New Roman" w:hAnsi="Courier New" w:cs="Courier New"/>
+                                <w:color w:val="0451A5"/>
+                                <w:sz w:val="18"/>
+                                <w:szCs w:val="18"/>
+                              </w:rPr>
+                              <w:t>"admin"</w:t>
+                            </w:r>
+                            <w:r>
+                              <w:rPr>
+                                <w:rFonts w:ascii="Courier New" w:eastAsia="Times New Roman" w:hAnsi="Courier New" w:cs="Courier New"/>
+                                <w:color w:val="000000"/>
+                                <w:sz w:val="18"/>
+                                <w:szCs w:val="18"/>
+                              </w:rPr>
+                              <w:t>,</w:t>
+                            </w:r>
+                          </w:p>
+                          <w:p>
+                            <w:pPr>
+                              <w:shd w:val="clear" w:color="auto" w:fill="FFFFFE"/>
+                              <w:spacing w:after="0" w:line="240" w:lineRule="auto"/>
+                              <w:rPr>
+                                <w:rFonts w:ascii="Courier New" w:eastAsia="Times New Roman" w:hAnsi="Courier New" w:cs="Courier New"/>
+                                <w:color w:val="000000"/>
+                                <w:sz w:val="18"/>
+                                <w:szCs w:val="18"/>
+                              </w:rPr>
+                            </w:pPr>
+                            <w:r>
+                              <w:rPr>
+                                <w:rFonts w:ascii="Courier New" w:eastAsia="Times New Roman" w:hAnsi="Courier New" w:cs="Courier New"/>
+                                <w:color w:val="000000"/>
+                                <w:sz w:val="18"/>
+                                <w:szCs w:val="18"/>
+                              </w:rPr>
+                              <w:t>    </w:t>
+                            </w:r>
+                            <w:r>
+                              <w:rPr>
+                                <w:rFonts w:ascii="Courier New" w:eastAsia="Times New Roman" w:hAnsi="Courier New" w:cs="Courier New"/>
+                                <w:color w:val="A31515"/>
+                                <w:sz w:val="18"/>
+                                <w:szCs w:val="18"/>
+                              </w:rPr>
+                              <w:t>"username"</w:t>
+                            </w:r>
+                            <w:r>
+                              <w:rPr>
+                                <w:rFonts w:ascii="Courier New" w:eastAsia="Times New Roman" w:hAnsi="Courier New" w:cs="Courier New"/>
+                                <w:color w:val="000000"/>
+                                <w:sz w:val="18"/>
+                                <w:szCs w:val="18"/>
+                              </w:rPr>
+                              <w:t>: </w:t>
+                            </w:r>
+                            <w:r>
+                              <w:rPr>
+                                <w:rFonts w:ascii="Courier New" w:eastAsia="Times New Roman" w:hAnsi="Courier New" w:cs="Courier New"/>
+                                <w:color w:val="0451A5"/>
+                                <w:sz w:val="18"/>
+                                <w:szCs w:val="18"/>
+                              </w:rPr>
+                              <w:t>"admin"</w:t>
+                            </w:r>
+                            <w:r>
+                              <w:rPr>
+                                <w:rFonts w:ascii="Courier New" w:eastAsia="Times New Roman" w:hAnsi="Courier New" w:cs="Courier New"/>
+                                <w:color w:val="000000"/>
+                                <w:sz w:val="18"/>
+                                <w:szCs w:val="18"/>
+                              </w:rPr>
+                              <w:t>,</w:t>
+                            </w:r>
+                          </w:p>
+                          <w:p>
+                            <w:pPr>
+                              <w:shd w:val="clear" w:color="auto" w:fill="FFFFFE"/>
+                              <w:spacing w:after="0" w:line="240" w:lineRule="auto"/>
+                              <w:rPr>
+                                <w:rFonts w:ascii="Courier New" w:eastAsia="Times New Roman" w:hAnsi="Courier New" w:cs="Courier New"/>
+                                <w:color w:val="000000"/>
+                                <w:sz w:val="18"/>
+                                <w:szCs w:val="18"/>
+                              </w:rPr>
+                            </w:pPr>
+                            <w:r>
+                              <w:rPr>
+                                <w:rFonts w:ascii="Courier New" w:eastAsia="Times New Roman" w:hAnsi="Courier New" w:cs="Courier New"/>
+                                <w:color w:val="000000"/>
+                                <w:sz w:val="18"/>
+                                <w:szCs w:val="18"/>
+                              </w:rPr>
+                              <w:t>    </w:t>
+                            </w:r>
+                            <w:r>
+                              <w:rPr>
+                                <w:rFonts w:ascii="Courier New" w:eastAsia="Times New Roman" w:hAnsi="Courier New" w:cs="Courier New"/>
+                                <w:color w:val="A31515"/>
+                                <w:sz w:val="18"/>
+                                <w:szCs w:val="18"/>
+                              </w:rPr>
+                              <w:t>"</w:t>
+                            </w:r>
+                            <w:proofErr w:type="spellStart"/>
+                            <w:r>
+                              <w:rPr>
+                                <w:rFonts w:ascii="Courier New" w:eastAsia="Times New Roman" w:hAnsi="Courier New" w:cs="Courier New"/>
+                                <w:color w:val="A31515"/>
+                                <w:sz w:val="18"/>
+                                <w:szCs w:val="18"/>
+                              </w:rPr>
+                              <w:t>lastname</w:t>
+                            </w:r>
+                            <w:proofErr w:type="spellEnd"/>
+                            <w:r>
+                              <w:rPr>
+                                <w:rFonts w:ascii="Courier New" w:eastAsia="Times New Roman" w:hAnsi="Courier New" w:cs="Courier New"/>
+                                <w:color w:val="A31515"/>
+                                <w:sz w:val="18"/>
+                                <w:szCs w:val="18"/>
+                              </w:rPr>
+                              <w:t>"</w:t>
+                            </w:r>
+                            <w:r>
+                              <w:rPr>
+                                <w:rFonts w:ascii="Courier New" w:eastAsia="Times New Roman" w:hAnsi="Courier New" w:cs="Courier New"/>
+                                <w:color w:val="000000"/>
+                                <w:sz w:val="18"/>
+                                <w:szCs w:val="18"/>
+                              </w:rPr>
+                              <w:t>: </w:t>
+                            </w:r>
+                            <w:r>
+                              <w:rPr>
+                                <w:rFonts w:ascii="Courier New" w:eastAsia="Times New Roman" w:hAnsi="Courier New" w:cs="Courier New"/>
+                                <w:color w:val="0451A5"/>
+                                <w:sz w:val="18"/>
+                                <w:szCs w:val="18"/>
+                              </w:rPr>
+                              <w:t>"</w:t>
+                            </w:r>
+                            <w:proofErr w:type="spellStart"/>
+                            <w:r>
+                              <w:rPr>
+                                <w:rFonts w:ascii="Courier New" w:eastAsia="Times New Roman" w:hAnsi="Courier New" w:cs="Courier New"/>
+                                <w:color w:val="0451A5"/>
+                                <w:sz w:val="18"/>
+                                <w:szCs w:val="18"/>
+                              </w:rPr>
+                              <w:t>lastname</w:t>
+                            </w:r>
+                            <w:proofErr w:type="spellEnd"/>
+                            <w:r>
+                              <w:rPr>
+                                <w:rFonts w:ascii="Courier New" w:eastAsia="Times New Roman" w:hAnsi="Courier New" w:cs="Courier New"/>
+                                <w:color w:val="0451A5"/>
+                                <w:sz w:val="18"/>
+                                <w:szCs w:val="18"/>
+                              </w:rPr>
+                              <w:t>"</w:t>
+                            </w:r>
+                            <w:r>
+                              <w:rPr>
+                                <w:rFonts w:ascii="Courier New" w:eastAsia="Times New Roman" w:hAnsi="Courier New" w:cs="Courier New"/>
+                                <w:color w:val="000000"/>
+                                <w:sz w:val="18"/>
+                                <w:szCs w:val="18"/>
+                              </w:rPr>
+                              <w:t>,</w:t>
+                            </w:r>
+                          </w:p>
+                          <w:p>
+                            <w:pPr>
+                              <w:shd w:val="clear" w:color="auto" w:fill="FFFFFE"/>
+                              <w:spacing w:after="0" w:line="240" w:lineRule="auto"/>
+                              <w:rPr>
+                                <w:rFonts w:ascii="Courier New" w:eastAsia="Times New Roman" w:hAnsi="Courier New" w:cs="Courier New"/>
+                                <w:color w:val="000000"/>
+                                <w:sz w:val="18"/>
+                                <w:szCs w:val="18"/>
+                              </w:rPr>
+                            </w:pPr>
+                            <w:r>
+                              <w:rPr>
+                                <w:rFonts w:ascii="Courier New" w:eastAsia="Times New Roman" w:hAnsi="Courier New" w:cs="Courier New"/>
+                                <w:color w:val="000000"/>
+                                <w:sz w:val="18"/>
+                                <w:szCs w:val="18"/>
+                              </w:rPr>
+                              <w:t>    </w:t>
+                            </w:r>
+                            <w:r>
+                              <w:rPr>
+                                <w:rFonts w:ascii="Courier New" w:eastAsia="Times New Roman" w:hAnsi="Courier New" w:cs="Courier New"/>
+                                <w:color w:val="A31515"/>
+                                <w:sz w:val="18"/>
+                                <w:szCs w:val="18"/>
+                              </w:rPr>
+                              <w:t>"_id"</w:t>
+                            </w:r>
+                            <w:r>
+                              <w:rPr>
+                                <w:rFonts w:ascii="Courier New" w:eastAsia="Times New Roman" w:hAnsi="Courier New" w:cs="Courier New"/>
+                                <w:color w:val="000000"/>
+                                <w:sz w:val="18"/>
+                                <w:szCs w:val="18"/>
+                              </w:rPr>
+                              <w:t>: </w:t>
+                            </w:r>
+                            <w:r>
+                              <w:rPr>
+                                <w:rFonts w:ascii="Courier New" w:eastAsia="Times New Roman" w:hAnsi="Courier New" w:cs="Courier New"/>
+                                <w:color w:val="0451A5"/>
+                                <w:sz w:val="18"/>
+                                <w:szCs w:val="18"/>
+                              </w:rPr>
+                              <w:t>"HO2PzAQtFCC0aREQYJrb"</w:t>
+                            </w:r>
+                          </w:p>
+                          <w:p>
+                            <w:pPr>
+                              <w:shd w:val="clear" w:color="auto" w:fill="FFFFFE"/>
+                              <w:spacing w:after="0" w:line="240" w:lineRule="auto"/>
+                              <w:rPr>
+                                <w:rFonts w:ascii="Courier New" w:eastAsia="Times New Roman" w:hAnsi="Courier New" w:cs="Courier New"/>
+                                <w:color w:val="000000"/>
+                                <w:sz w:val="18"/>
+                                <w:szCs w:val="18"/>
+                              </w:rPr>
+                            </w:pPr>
+                            <w:r>
+                              <w:rPr>
+                                <w:rFonts w:ascii="Courier New" w:eastAsia="Times New Roman" w:hAnsi="Courier New" w:cs="Courier New"/>
+                                <w:color w:val="000000"/>
+                                <w:sz w:val="18"/>
+                                <w:szCs w:val="18"/>
+                              </w:rPr>
+                              <w:t>}</w:t>
+                            </w:r>
+                          </w:p>
+                          <w:p/>
+                        </w:txbxContent>
+                      </wps:txbx>
+                      <wps:bodyPr rot="0" spcFirstLastPara="0" vertOverflow="overflow" horzOverflow="overflow" vert="horz" wrap="square" lIns="91440" tIns="45720" rIns="91440" bIns="45720" numCol="1" spcCol="0" rtlCol="0" fromWordArt="0" anchor="t" anchorCtr="0" forceAA="0" compatLnSpc="1">
+                        <a:prstTxWarp prst="textNoShape">
+                          <a:avLst/>
+                        </a:prstTxWarp>
+                        <a:noAutofit/>
+                      </wps:bodyPr>
+                    </wps:wsp>
+                  </a:graphicData>
+                </a:graphic>
+                <wp14:sizeRelH relativeFrom="margin">
+                  <wp14:pctWidth>0</wp14:pctWidth>
+                </wp14:sizeRelH>
+                <wp14:sizeRelV relativeFrom="margin">
+                  <wp14:pctHeight>0</wp14:pctHeight>
+                </wp14:sizeRelV>
+              </wp:anchor>
+            </w:drawing>
+          </mc:Choice>
+          <mc:Fallback>
+            <w:pict>
+              <v:shape w14:anchorId="4AE537CF" id="Text Box 4" o:spid="_x0000_s1027" type="#_x0000_t202" style="position:absolute;margin-left:207.15pt;margin-top:1.75pt;width:204.5pt;height:94.95pt;z-index:251665408;visibility:visible;mso-wrap-style:square;mso-width-percent:0;mso-height-percent:0;mso-wrap-distance-left:9pt;mso-wrap-distance-top:0;mso-wrap-distance-right:9pt;mso-wrap-distance-bottom:0;mso-position-horizontal:absolute;mso-position-horizontal-relative:text;mso-position-vertical:absolute;mso-position-vertical-relative:text;mso-width-percent:0;mso-height-percent:0;mso-width-relative:margin;mso-height-relative:margin;v-text-anchor:top" o:gfxdata="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" fillcolor="white [3201]" stroked="f" strokeweight=".5pt">
+                <v:textbox>
+                  <w:txbxContent>
+                    <w:p>
+                      <w:pPr>
+                        <w:shd w:val="clear" w:color="auto" w:fill="FFFFFE"/>
+                        <w:spacing w:after="0" w:line="240" w:lineRule="auto"/>
+                        <w:rPr>
+                          <w:rFonts w:ascii="Courier New" w:eastAsia="Times New Roman" w:hAnsi="Courier New" w:cs="Courier New"/>
+                          <w:color w:val="000000"/>
+                          <w:sz w:val="18"/>
+                          <w:szCs w:val="18"/>
+                        </w:rPr>
+                      </w:pPr>
+                      <w:r>
+                        <w:rPr>
+                          <w:rFonts w:ascii="Courier New" w:eastAsia="Times New Roman" w:hAnsi="Courier New" w:cs="Courier New"/>
+                          <w:color w:val="000000"/>
+                          <w:sz w:val="18"/>
+                          <w:szCs w:val="18"/>
+                        </w:rPr>
+                        <w:t>Result</w:t>
+                      </w:r>
+                    </w:p>
+                    <w:p>
+                      <w:pPr>
+                        <w:shd w:val="clear" w:color="auto" w:fill="FFFFFE"/>
+                        <w:spacing w:after="0" w:line="240" w:lineRule="auto"/>
+                        <w:rPr>
+                          <w:rFonts w:ascii="Courier New" w:eastAsia="Times New Roman" w:hAnsi="Courier New" w:cs="Courier New"/>
+                          <w:color w:val="000000"/>
+                          <w:sz w:val="18"/>
+                          <w:szCs w:val="18"/>
+                        </w:rPr>
+                      </w:pPr>
+                      <w:r>
+                        <w:rPr>
+                          <w:rFonts w:ascii="Courier New" w:eastAsia="Times New Roman" w:hAnsi="Courier New" w:cs="Courier New"/>
+                          <w:color w:val="000000"/>
+                          <w:sz w:val="18"/>
+                          <w:szCs w:val="18"/>
+                        </w:rPr>
+                        <w:t>{</w:t>
+                      </w:r>
+                    </w:p>
+                    <w:p>
+                      <w:pPr>
+                        <w:shd w:val="clear" w:color="auto" w:fill="FFFFFE"/>
+                        <w:spacing w:after="0" w:line="240" w:lineRule="auto"/>
+                        <w:rPr>
+                          <w:rFonts w:ascii="Courier New" w:eastAsia="Times New Roman" w:hAnsi="Courier New" w:cs="Courier New"/>
+                          <w:color w:val="000000"/>
+                          <w:sz w:val="18"/>
+                          <w:szCs w:val="18"/>
+                        </w:rPr>
+                      </w:pPr>
+                      <w:r>
+                        <w:rPr>
+                          <w:rFonts w:ascii="Courier New" w:eastAsia="Times New Roman" w:hAnsi="Courier New" w:cs="Courier New"/>
+                          <w:color w:val="000000"/>
+                          <w:sz w:val="18"/>
+                          <w:szCs w:val="18"/>
+                        </w:rPr>
+                        <w:t>    </w:t>
+                      </w:r>
+                      <w:r>
+                        <w:rPr>
+                          <w:rFonts w:ascii="Courier New" w:eastAsia="Times New Roman" w:hAnsi="Courier New" w:cs="Courier New"/>
+                          <w:color w:val="000000"/>
+                          <w:sz w:val="18"/>
+                          <w:szCs w:val="18"/>
+                        </w:rPr>
+                        <w:t>    </w:t>
+                      </w:r>
+                      <w:r>
+                        <w:rPr>
+                          <w:rFonts w:ascii="Courier New" w:eastAsia="Times New Roman" w:hAnsi="Courier New" w:cs="Courier New"/>
+                          <w:color w:val="A31515"/>
+                          <w:sz w:val="18"/>
+                          <w:szCs w:val="18"/>
+                        </w:rPr>
+                        <w:t>"role"</w:t>
+                      </w:r>
+                      <w:r>
+                        <w:rPr>
+                          <w:rFonts w:ascii="Courier New" w:eastAsia="Times New Roman" w:hAnsi="Courier New" w:cs="Courier New"/>
+                          <w:color w:val="000000"/>
+                          <w:sz w:val="18"/>
+                          <w:szCs w:val="18"/>
+                        </w:rPr>
+                        <w:t>: </w:t>
+                      </w:r>
+                      <w:r>
+                        <w:rPr>
+                          <w:rFonts w:ascii="Courier New" w:eastAsia="Times New Roman" w:hAnsi="Courier New" w:cs="Courier New"/>
+                          <w:color w:val="0451A5"/>
+                          <w:sz w:val="18"/>
+                          <w:szCs w:val="18"/>
+                        </w:rPr>
+                        <w:t>"admin"</w:t>
+                      </w:r>
+                      <w:r>
+                        <w:rPr>
+                          <w:rFonts w:ascii="Courier New" w:eastAsia="Times New Roman" w:hAnsi="Courier New" w:cs="Courier New"/>
+                          <w:color w:val="000000"/>
+                          <w:sz w:val="18"/>
+                          <w:szCs w:val="18"/>
+                        </w:rPr>
+                        <w:t>,</w:t>
+                      </w:r>
+                    </w:p>
+                    <w:p>
+                      <w:pPr>
+                        <w:shd w:val="clear" w:color="auto" w:fill="FFFFFE"/>
+                        <w:spacing w:after="0" w:line="240" w:lineRule="auto"/>
+                        <w:rPr>
+                          <w:rFonts w:ascii="Courier New" w:eastAsia="Times New Roman" w:hAnsi="Courier New" w:cs="Courier New"/>
+                          <w:color w:val="000000"/>
+                          <w:sz w:val="18"/>
+                          <w:szCs w:val="18"/>
+                        </w:rPr>
+                      </w:pPr>
+                      <w:r>
+                        <w:rPr>
+                          <w:rFonts w:ascii="Courier New" w:eastAsia="Times New Roman" w:hAnsi="Courier New" w:cs="Courier New"/>
+                          <w:color w:val="000000"/>
+                          <w:sz w:val="18"/>
+                          <w:szCs w:val="18"/>
+                        </w:rPr>
+                        <w:t>    </w:t>
+                      </w:r>
+                      <w:r>
+                        <w:rPr>
+                          <w:rFonts w:ascii="Courier New" w:eastAsia="Times New Roman" w:hAnsi="Courier New" w:cs="Courier New"/>
+                          <w:color w:val="A31515"/>
+                          <w:sz w:val="18"/>
+                          <w:szCs w:val="18"/>
+                        </w:rPr>
+                        <w:t>"</w:t>
+                      </w:r>
+                      <w:proofErr w:type="spellStart"/>
+                      <w:r>
+                        <w:rPr>
+                          <w:rFonts w:ascii="Courier New" w:eastAsia="Times New Roman" w:hAnsi="Courier New" w:cs="Courier New"/>
+                          <w:color w:val="A31515"/>
+                          <w:sz w:val="18"/>
+                          <w:szCs w:val="18"/>
+                        </w:rPr>
+                        <w:t>firstname</w:t>
+                      </w:r>
+                      <w:proofErr w:type="spellEnd"/>
+                      <w:r>
+                        <w:rPr>
+                          <w:rFonts w:ascii="Courier New" w:eastAsia="Times New Roman" w:hAnsi="Courier New" w:cs="Courier New"/>
+                          <w:color w:val="A31515"/>
+                          <w:sz w:val="18"/>
+                          <w:szCs w:val="18"/>
+                        </w:rPr>
+                        <w:t>"</w:t>
+                      </w:r>
+                      <w:r>
+                        <w:rPr>
+                          <w:rFonts w:ascii="Courier New" w:eastAsia="Times New Roman" w:hAnsi="Courier New" w:cs="Courier New"/>
+                          <w:color w:val="000000"/>
+                          <w:sz w:val="18"/>
+                          <w:szCs w:val="18"/>
+                        </w:rPr>
+                        <w:t>: </w:t>
+                      </w:r>
+                      <w:r>
+                        <w:rPr>
+                          <w:rFonts w:ascii="Courier New" w:eastAsia="Times New Roman" w:hAnsi="Courier New" w:cs="Courier New"/>
+                          <w:color w:val="0451A5"/>
+                          <w:sz w:val="18"/>
+                          <w:szCs w:val="18"/>
+                        </w:rPr>
+                        <w:t>"admin"</w:t>
+                      </w:r>
+                      <w:r>
+                        <w:rPr>
+                          <w:rFonts w:ascii="Courier New" w:eastAsia="Times New Roman" w:hAnsi="Courier New" w:cs="Courier New"/>
+                          <w:color w:val="000000"/>
+                          <w:sz w:val="18"/>
+                          <w:szCs w:val="18"/>
+                        </w:rPr>
+                        <w:t>,</w:t>
+                      </w:r>
+                    </w:p>
+                    <w:p>
+                      <w:pPr>
+                        <w:shd w:val="clear" w:color="auto" w:fill="FFFFFE"/>
+                        <w:spacing w:after="0" w:line="240" w:lineRule="auto"/>
+                        <w:rPr>
+                          <w:rFonts w:ascii="Courier New" w:eastAsia="Times New Roman" w:hAnsi="Courier New" w:cs="Courier New"/>
+                          <w:color w:val="000000"/>
+                          <w:sz w:val="18"/>
+                          <w:szCs w:val="18"/>
+                        </w:rPr>
+                      </w:pPr>
+                      <w:r>
+                        <w:rPr>
+                          <w:rFonts w:ascii="Courier New" w:eastAsia="Times New Roman" w:hAnsi="Courier New" w:cs="Courier New"/>
+                          <w:color w:val="000000"/>
+                          <w:sz w:val="18"/>
+                          <w:szCs w:val="18"/>
+                        </w:rPr>
+                        <w:t>    </w:t>
+                      </w:r>
+                      <w:r>
+                        <w:rPr>
+                          <w:rFonts w:ascii="Courier New" w:eastAsia="Times New Roman" w:hAnsi="Courier New" w:cs="Courier New"/>
+                          <w:color w:val="A31515"/>
+                          <w:sz w:val="18"/>
+                          <w:szCs w:val="18"/>
+                        </w:rPr>
+                        <w:t>"username"</w:t>
+                      </w:r>
+                      <w:r>
+                        <w:rPr>
+                          <w:rFonts w:ascii="Courier New" w:eastAsia="Times New Roman" w:hAnsi="Courier New" w:cs="Courier New"/>
+                          <w:color w:val="000000"/>
+                          <w:sz w:val="18"/>
+                          <w:szCs w:val="18"/>
+                        </w:rPr>
+                        <w:t>: </w:t>
+                      </w:r>
+                      <w:r>
+                        <w:rPr>
+                          <w:rFonts w:ascii="Courier New" w:eastAsia="Times New Roman" w:hAnsi="Courier New" w:cs="Courier New"/>
+                          <w:color w:val="0451A5"/>
+                          <w:sz w:val="18"/>
+                          <w:szCs w:val="18"/>
+                        </w:rPr>
+                        <w:t>"admin"</w:t>
+                      </w:r>
+                      <w:r>
+                        <w:rPr>
+                          <w:rFonts w:ascii="Courier New" w:eastAsia="Times New Roman" w:hAnsi="Courier New" w:cs="Courier New"/>
+                          <w:color w:val="000000"/>
+                          <w:sz w:val="18"/>
+                          <w:szCs w:val="18"/>
+                        </w:rPr>
+                        <w:t>,</w:t>
+                      </w:r>
+                    </w:p>
+                    <w:p>
+                      <w:pPr>
+                        <w:shd w:val="clear" w:color="auto" w:fill="FFFFFE"/>
+                        <w:spacing w:after="0" w:line="240" w:lineRule="auto"/>
+                        <w:rPr>
+                          <w:rFonts w:ascii="Courier New" w:eastAsia="Times New Roman" w:hAnsi="Courier New" w:cs="Courier New"/>
+                          <w:color w:val="000000"/>
+                          <w:sz w:val="18"/>
+                          <w:szCs w:val="18"/>
+                        </w:rPr>
+                      </w:pPr>
+                      <w:r>
+                        <w:rPr>
+                          <w:rFonts w:ascii="Courier New" w:eastAsia="Times New Roman" w:hAnsi="Courier New" w:cs="Courier New"/>
+                          <w:color w:val="000000"/>
+                          <w:sz w:val="18"/>
+                          <w:szCs w:val="18"/>
+                        </w:rPr>
+                        <w:t>    </w:t>
+                      </w:r>
+                      <w:r>
+                        <w:rPr>
+                          <w:rFonts w:ascii="Courier New" w:eastAsia="Times New Roman" w:hAnsi="Courier New" w:cs="Courier New"/>
+                          <w:color w:val="A31515"/>
+                          <w:sz w:val="18"/>
+                          <w:szCs w:val="18"/>
+                        </w:rPr>
+                        <w:t>"</w:t>
+                      </w:r>
+                      <w:proofErr w:type="spellStart"/>
+                      <w:r>
+                        <w:rPr>
+                          <w:rFonts w:ascii="Courier New" w:eastAsia="Times New Roman" w:hAnsi="Courier New" w:cs="Courier New"/>
+                          <w:color w:val="A31515"/>
+                          <w:sz w:val="18"/>
+                          <w:szCs w:val="18"/>
+                        </w:rPr>
+                        <w:t>lastname</w:t>
+                      </w:r>
+                      <w:proofErr w:type="spellEnd"/>
+                      <w:r>
+                        <w:rPr>
+                          <w:rFonts w:ascii="Courier New" w:eastAsia="Times New Roman" w:hAnsi="Courier New" w:cs="Courier New"/>
+                          <w:color w:val="A31515"/>
+                          <w:sz w:val="18"/>
+                          <w:szCs w:val="18"/>
+                        </w:rPr>
+                        <w:t>"</w:t>
+                      </w:r>
+                      <w:r>
+                        <w:rPr>
+                          <w:rFonts w:ascii="Courier New" w:eastAsia="Times New Roman" w:hAnsi="Courier New" w:cs="Courier New"/>
+                          <w:color w:val="000000"/>
+                          <w:sz w:val="18"/>
+                          <w:szCs w:val="18"/>
+                        </w:rPr>
+                        <w:t>: </w:t>
+                      </w:r>
+                      <w:r>
+                        <w:rPr>
+                          <w:rFonts w:ascii="Courier New" w:eastAsia="Times New Roman" w:hAnsi="Courier New" w:cs="Courier New"/>
+                          <w:color w:val="0451A5"/>
+                          <w:sz w:val="18"/>
+                          <w:szCs w:val="18"/>
+                        </w:rPr>
+                        <w:t>"</w:t>
+                      </w:r>
+                      <w:proofErr w:type="spellStart"/>
+                      <w:r>
+                        <w:rPr>
+                          <w:rFonts w:ascii="Courier New" w:eastAsia="Times New Roman" w:hAnsi="Courier New" w:cs="Courier New"/>
+                          <w:color w:val="0451A5"/>
+                          <w:sz w:val="18"/>
+                          <w:szCs w:val="18"/>
+                        </w:rPr>
+                        <w:t>lastname</w:t>
+                      </w:r>
+                      <w:proofErr w:type="spellEnd"/>
+                      <w:r>
+                        <w:rPr>
+                          <w:rFonts w:ascii="Courier New" w:eastAsia="Times New Roman" w:hAnsi="Courier New" w:cs="Courier New"/>
+                          <w:color w:val="0451A5"/>
+                          <w:sz w:val="18"/>
+                          <w:szCs w:val="18"/>
+                        </w:rPr>
+                        <w:t>"</w:t>
+                      </w:r>
+                      <w:r>
+                        <w:rPr>
+                          <w:rFonts w:ascii="Courier New" w:eastAsia="Times New Roman" w:hAnsi="Courier New" w:cs="Courier New"/>
+                          <w:color w:val="000000"/>
+                          <w:sz w:val="18"/>
+                          <w:szCs w:val="18"/>
+                        </w:rPr>
+                        <w:t>,</w:t>
+                      </w:r>
+                    </w:p>
+                    <w:p>
+                      <w:pPr>
+                        <w:shd w:val="clear" w:color="auto" w:fill="FFFFFE"/>
+                        <w:spacing w:after="0" w:line="240" w:lineRule="auto"/>
+                        <w:rPr>
+                          <w:rFonts w:ascii="Courier New" w:eastAsia="Times New Roman" w:hAnsi="Courier New" w:cs="Courier New"/>
+                          <w:color w:val="000000"/>
+                          <w:sz w:val="18"/>
+                          <w:szCs w:val="18"/>
+                        </w:rPr>
+                      </w:pPr>
+                      <w:r>
+                        <w:rPr>
+                          <w:rFonts w:ascii="Courier New" w:eastAsia="Times New Roman" w:hAnsi="Courier New" w:cs="Courier New"/>
+                          <w:color w:val="000000"/>
+                          <w:sz w:val="18"/>
+                          <w:szCs w:val="18"/>
+                        </w:rPr>
+                        <w:t>    </w:t>
+                      </w:r>
+                      <w:r>
+                        <w:rPr>
+                          <w:rFonts w:ascii="Courier New" w:eastAsia="Times New Roman" w:hAnsi="Courier New" w:cs="Courier New"/>
+                          <w:color w:val="A31515"/>
+                          <w:sz w:val="18"/>
+                          <w:szCs w:val="18"/>
+                        </w:rPr>
+                        <w:t>"_id"</w:t>
+                      </w:r>
+                      <w:r>
+                        <w:rPr>
+                          <w:rFonts w:ascii="Courier New" w:eastAsia="Times New Roman" w:hAnsi="Courier New" w:cs="Courier New"/>
+                          <w:color w:val="000000"/>
+                          <w:sz w:val="18"/>
+                          <w:szCs w:val="18"/>
+                        </w:rPr>
+                        <w:t>: </w:t>
+                      </w:r>
+                      <w:r>
+                        <w:rPr>
+                          <w:rFonts w:ascii="Courier New" w:eastAsia="Times New Roman" w:hAnsi="Courier New" w:cs="Courier New"/>
+                          <w:color w:val="0451A5"/>
+                          <w:sz w:val="18"/>
+                          <w:szCs w:val="18"/>
+                        </w:rPr>
+                        <w:t>"HO2PzAQtFCC0aREQYJrb"</w:t>
+                      </w:r>
+                    </w:p>
+                    <w:p>
+                      <w:pPr>
+                        <w:shd w:val="clear" w:color="auto" w:fill="FFFFFE"/>
+                        <w:spacing w:after="0" w:line="240" w:lineRule="auto"/>
+                        <w:rPr>
+                          <w:rFonts w:ascii="Courier New" w:eastAsia="Times New Roman" w:hAnsi="Courier New" w:cs="Courier New"/>
+                          <w:color w:val="000000"/>
+                          <w:sz w:val="18"/>
+                          <w:szCs w:val="18"/>
+                        </w:rPr>
+                      </w:pPr>
+                      <w:r>
+                        <w:rPr>
+                          <w:rFonts w:ascii="Courier New" w:eastAsia="Times New Roman" w:hAnsi="Courier New" w:cs="Courier New"/>
+                          <w:color w:val="000000"/>
+                          <w:sz w:val="18"/>
+                          <w:szCs w:val="18"/>
+                        </w:rPr>
+                        <w:t>}</w:t>
+                      </w:r>
+                    </w:p>
+                    <w:p/>
+                  </w:txbxContent>
+                </v:textbox>
+              </v:shape>
+            </w:pict>
+          </mc:Fallback>
+        </mc:AlternateContent>
+      </w:r>
+      <w:r>
+        <w:rPr>
+          <w:noProof/>
+        </w:rPr>
+        <mc:AlternateContent>
+          <mc:Choice Requires="wps">
+            <w:drawing>
+              <wp:anchor distT="0" distB="0" distL="114300" distR="114300" simplePos="0" relativeHeight="251661312" behindDoc="0" locked="0" layoutInCell="1" allowOverlap="1" wp14:anchorId="66F69D04" wp14:editId="77C3AD65">
                 <wp:simplePos x="0" y="0"/>
                 <wp:positionH relativeFrom="column">
                   <wp:posOffset>396551</wp:posOffset>
@@ -1452,7 +2333,7 @@
           </mc:Choice>
           <mc:Fallback>
             <w:pict>
-              <v:shape w14:anchorId="66F69D04" id="Text Box 2" o:spid="_x0000_s1027" type="#_x0000_t202" style="position:absolute;margin-left:31.2pt;margin-top:1.25pt;width:175.95pt;height:78.6pt;z-index:251661312;visibility:visible;mso-wrap-style:square;mso-height-percent:0;mso-wrap-distance-left:9pt;mso-wrap-distance-top:0;mso-wrap-distance-right:9pt;mso-wrap-distance-bottom:0;mso-position-horizontal:absolute;mso-position-horizontal-relative:text;mso-position-vertical:absolute;mso-position-vertical-relative:text;mso-height-percent:0;mso-height-relative:margin;v-text-anchor:top" o:gfxdata="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" fillcolor="white [3201]" stroked="f" strokeweight=".5pt">
+              <v:shape w14:anchorId="66F69D04" id="Text Box 2" o:spid="_x0000_s1028" type="#_x0000_t202" style="position:absolute;margin-left:31.2pt;margin-top:1.25pt;width:175.95pt;height:78.6pt;z-index:251661312;visibility:visible;mso-wrap-style:square;mso-height-percent:0;mso-wrap-distance-left:9pt;mso-wrap-distance-top:0;mso-wrap-distance-right:9pt;mso-wrap-distance-bottom:0;mso-position-horizontal:absolute;mso-position-horizontal-relative:text;mso-position-vertical:absolute;mso-position-vertical-relative:text;mso-height-percent:0;mso-height-relative:margin;v-text-anchor:top" o:gfxdata="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" fillcolor="white [3201]" stroked="f" strokeweight=".5pt">
                 <v:textbox>
                   <w:txbxContent>
                     <w:p>
@@ -1670,6 +2551,1168 @@
             </w:pict>
           </mc:Fallback>
         </mc:AlternateContent>
+      </w:r>
+    </w:p>
+    <w:p>
+      <w:pPr>
+        <w:rPr>
+          <w:rFonts w:ascii="Helvetica" w:hAnsi="Helvetica" w:cs="Helvetica"/>
+          <w:sz w:val="18"/>
+          <w:szCs w:val="18"/>
+        </w:rPr>
+      </w:pPr>
+    </w:p>
+    <w:p>
+      <w:pPr>
+        <w:rPr>
+          <w:rFonts w:ascii="Helvetica" w:hAnsi="Helvetica" w:cs="Helvetica"/>
+          <w:sz w:val="18"/>
+          <w:szCs w:val="18"/>
+        </w:rPr>
+      </w:pPr>
+    </w:p>
+    <w:p>
+      <w:pPr>
+        <w:rPr>
+          <w:rFonts w:ascii="Helvetica" w:hAnsi="Helvetica" w:cs="Helvetica"/>
+          <w:sz w:val="18"/>
+          <w:szCs w:val="18"/>
+        </w:rPr>
+      </w:pPr>
+    </w:p>
+    <w:p>
+      <w:pPr>
+        <w:rPr>
+          <w:rFonts w:ascii="Helvetica" w:hAnsi="Helvetica" w:cs="Helvetica"/>
+          <w:color w:val="212121"/>
+          <w:sz w:val="18"/>
+          <w:szCs w:val="18"/>
+          <w:shd w:val="clear" w:color="auto" w:fill="FFFFFF"/>
+        </w:rPr>
+      </w:pPr>
+    </w:p>
+    <w:p>
+      <w:pPr>
+        <w:rPr>
+          <w:rFonts w:ascii="Helvetica" w:hAnsi="Helvetica" w:cs="Helvetica"/>
+          <w:color w:val="212121"/>
+          <w:sz w:val="18"/>
+          <w:szCs w:val="18"/>
+          <w:shd w:val="clear" w:color="auto" w:fill="FFFFFF"/>
+        </w:rPr>
+      </w:pPr>
+      <w:r>
+        <w:rPr>
+          <w:rFonts w:ascii="Helvetica" w:hAnsi="Helvetica" w:cs="Helvetica"/>
+          <w:color w:val="212121"/>
+          <w:sz w:val="18"/>
+          <w:szCs w:val="18"/>
+          <w:shd w:val="clear" w:color="auto" w:fill="FFFFFF"/>
+        </w:rPr>
+        <w:t>P</w:t>
+      </w:r>
+      <w:r>
+        <w:rPr>
+          <w:rFonts w:ascii="Helvetica" w:hAnsi="Helvetica" w:cs="Helvetica"/>
+          <w:color w:val="212121"/>
+          <w:sz w:val="18"/>
+          <w:szCs w:val="18"/>
+          <w:shd w:val="clear" w:color="auto" w:fill="FFFFFF"/>
+        </w:rPr>
+        <w:t>UT</w:t>
+      </w:r>
+      <w:r>
+        <w:rPr>
+          <w:rFonts w:ascii="Helvetica" w:hAnsi="Helvetica" w:cs="Helvetica"/>
+          <w:color w:val="212121"/>
+          <w:sz w:val="18"/>
+          <w:szCs w:val="18"/>
+          <w:shd w:val="clear" w:color="auto" w:fill="FFFFFF"/>
+        </w:rPr>
+        <w:t xml:space="preserve">    </w:t>
+      </w:r>
+      <w:r>
+        <w:rPr>
+          <w:rFonts w:ascii="Helvetica" w:hAnsi="Helvetica" w:cs="Helvetica"/>
+          <w:color w:val="00B0F0"/>
+          <w:sz w:val="18"/>
+          <w:szCs w:val="18"/>
+          <w:shd w:val="clear" w:color="auto" w:fill="FFFFFF"/>
+        </w:rPr>
+        <w:t>http://localhost:4000/api/</w:t>
+      </w:r>
+      <w:r>
+        <w:rPr>
+          <w:rFonts w:ascii="Helvetica" w:hAnsi="Helvetica" w:cs="Helvetica"/>
+          <w:color w:val="00B0F0"/>
+          <w:sz w:val="18"/>
+          <w:szCs w:val="18"/>
+          <w:shd w:val="clear" w:color="auto" w:fill="FFFFFF"/>
+        </w:rPr>
+        <w:t>edit-user</w:t>
+      </w:r>
+    </w:p>
+    <w:p>
+      <w:pPr>
+        <w:rPr>
+          <w:rFonts w:ascii="Helvetica" w:hAnsi="Helvetica" w:cs="Helvetica"/>
+          <w:sz w:val="18"/>
+          <w:szCs w:val="18"/>
+        </w:rPr>
+      </w:pPr>
+      <w:r>
+        <w:rPr>
+          <w:noProof/>
+        </w:rPr>
+        <mc:AlternateContent>
+          <mc:Choice Requires="wps">
+            <w:drawing>
+              <wp:anchor distT="0" distB="0" distL="114300" distR="114300" simplePos="0" relativeHeight="251663360" behindDoc="0" locked="0" layoutInCell="1" allowOverlap="1" wp14:anchorId="548A5A26" wp14:editId="4F2002CD">
+                <wp:simplePos x="0" y="0"/>
+                <wp:positionH relativeFrom="column">
+                  <wp:posOffset>363894</wp:posOffset>
+                </wp:positionH>
+                <wp:positionV relativeFrom="paragraph">
+                  <wp:posOffset>5715</wp:posOffset>
+                </wp:positionV>
+                <wp:extent cx="2733869" cy="1656184"/>
+                <wp:effectExtent l="0" t="0" r="9525" b="1270"/>
+                <wp:wrapNone/>
+                <wp:docPr id="3" name="Text Box 3"/>
+                <wp:cNvGraphicFramePr/>
+                <a:graphic xmlns:a="http://schemas.openxmlformats.org/drawingml/2006/main">
+                  <a:graphicData uri="http://schemas.microsoft.com/office/word/2010/wordprocessingShape">
+                    <wps:wsp>
+                      <wps:cNvSpPr txBox="1"/>
+                      <wps:spPr>
+                        <a:xfrm>
+                          <a:off x="0" y="0"/>
+                          <a:ext cx="2733869" cy="1656184"/>
+                        </a:xfrm>
+                        <a:prstGeom prst="rect">
+                          <a:avLst/>
+                        </a:prstGeom>
+                        <a:solidFill>
+                          <a:schemeClr val="lt1"/>
+                        </a:solidFill>
+                        <a:ln w="6350">
+                          <a:noFill/>
+                        </a:ln>
+                      </wps:spPr>
+                      <wps:txbx>
+                        <w:txbxContent>
+                          <w:p>
+                            <w:pPr>
+                              <w:shd w:val="clear" w:color="auto" w:fill="FFFFFE"/>
+                              <w:spacing w:after="0" w:line="270" w:lineRule="atLeast"/>
+                              <w:rPr>
+                                <w:rFonts w:ascii="Courier New" w:eastAsia="Times New Roman" w:hAnsi="Courier New" w:cs="Courier New"/>
+                                <w:color w:val="000000"/>
+                                <w:sz w:val="18"/>
+                                <w:szCs w:val="18"/>
+                              </w:rPr>
+                            </w:pPr>
+                            <w:r>
+                              <w:rPr>
+                                <w:rFonts w:ascii="Courier New" w:eastAsia="Times New Roman" w:hAnsi="Courier New" w:cs="Courier New"/>
+                                <w:color w:val="000000"/>
+                                <w:sz w:val="18"/>
+                                <w:szCs w:val="18"/>
+                              </w:rPr>
+                              <w:t>body</w:t>
+                            </w:r>
+                          </w:p>
+                          <w:p>
+                            <w:pPr>
+                              <w:shd w:val="clear" w:color="auto" w:fill="FFFFFE"/>
+                              <w:spacing w:after="0" w:line="270" w:lineRule="atLeast"/>
+                              <w:rPr>
+                                <w:rFonts w:ascii="Courier New" w:eastAsia="Times New Roman" w:hAnsi="Courier New" w:cs="Courier New"/>
+                                <w:color w:val="000000"/>
+                                <w:sz w:val="18"/>
+                                <w:szCs w:val="18"/>
+                              </w:rPr>
+                            </w:pPr>
+                            <w:r>
+                              <w:rPr>
+                                <w:rFonts w:ascii="Courier New" w:eastAsia="Times New Roman" w:hAnsi="Courier New" w:cs="Courier New"/>
+                                <w:color w:val="000000"/>
+                                <w:sz w:val="18"/>
+                                <w:szCs w:val="18"/>
+                              </w:rPr>
+                              <w:t>{</w:t>
+                            </w:r>
+                          </w:p>
+                          <w:p>
+                            <w:pPr>
+                              <w:shd w:val="clear" w:color="auto" w:fill="FFFFFE"/>
+                              <w:spacing w:after="0" w:line="270" w:lineRule="atLeast"/>
+                              <w:rPr>
+                                <w:rFonts w:ascii="Courier New" w:eastAsia="Times New Roman" w:hAnsi="Courier New" w:cs="Courier New"/>
+                                <w:color w:val="000000"/>
+                                <w:sz w:val="18"/>
+                                <w:szCs w:val="18"/>
+                              </w:rPr>
+                            </w:pPr>
+                            <w:r>
+                              <w:rPr>
+                                <w:rFonts w:ascii="Courier New" w:eastAsia="Times New Roman" w:hAnsi="Courier New" w:cs="Courier New"/>
+                                <w:color w:val="000000"/>
+                                <w:sz w:val="18"/>
+                                <w:szCs w:val="18"/>
+                              </w:rPr>
+                              <w:t>    </w:t>
+                            </w:r>
+                            <w:r>
+                              <w:rPr>
+                                <w:rFonts w:ascii="Courier New" w:eastAsia="Times New Roman" w:hAnsi="Courier New" w:cs="Courier New"/>
+                                <w:color w:val="A31515"/>
+                                <w:sz w:val="18"/>
+                                <w:szCs w:val="18"/>
+                              </w:rPr>
+                              <w:t>"</w:t>
+                            </w:r>
+                            <w:proofErr w:type="spellStart"/>
+                            <w:r>
+                              <w:rPr>
+                                <w:rFonts w:ascii="Courier New" w:eastAsia="Times New Roman" w:hAnsi="Courier New" w:cs="Courier New"/>
+                                <w:color w:val="A31515"/>
+                                <w:sz w:val="18"/>
+                                <w:szCs w:val="18"/>
+                              </w:rPr>
+                              <w:t>password"</w:t>
+                            </w:r>
+                            <w:r>
+                              <w:rPr>
+                                <w:rFonts w:ascii="Courier New" w:eastAsia="Times New Roman" w:hAnsi="Courier New" w:cs="Courier New"/>
+                                <w:color w:val="000000"/>
+                                <w:sz w:val="18"/>
+                                <w:szCs w:val="18"/>
+                              </w:rPr>
+                              <w:t>:</w:t>
+                            </w:r>
+                            <w:r>
+                              <w:rPr>
+                                <w:rFonts w:ascii="Courier New" w:eastAsia="Times New Roman" w:hAnsi="Courier New" w:cs="Courier New"/>
+                                <w:color w:val="0451A5"/>
+                                <w:sz w:val="18"/>
+                                <w:szCs w:val="18"/>
+                              </w:rPr>
+                              <w:t>"admin</w:t>
+                            </w:r>
+                            <w:proofErr w:type="spellEnd"/>
+                            <w:r>
+                              <w:rPr>
+                                <w:rFonts w:ascii="Courier New" w:eastAsia="Times New Roman" w:hAnsi="Courier New" w:cs="Courier New"/>
+                                <w:color w:val="0451A5"/>
+                                <w:sz w:val="18"/>
+                                <w:szCs w:val="18"/>
+                              </w:rPr>
+                              <w:t>"</w:t>
+                            </w:r>
+                            <w:r>
+                              <w:rPr>
+                                <w:rFonts w:ascii="Courier New" w:eastAsia="Times New Roman" w:hAnsi="Courier New" w:cs="Courier New"/>
+                                <w:color w:val="000000"/>
+                                <w:sz w:val="18"/>
+                                <w:szCs w:val="18"/>
+                              </w:rPr>
+                              <w:t>,</w:t>
+                            </w:r>
+                          </w:p>
+                          <w:p>
+                            <w:pPr>
+                              <w:shd w:val="clear" w:color="auto" w:fill="FFFFFE"/>
+                              <w:spacing w:after="0" w:line="270" w:lineRule="atLeast"/>
+                              <w:rPr>
+                                <w:rFonts w:ascii="Courier New" w:eastAsia="Times New Roman" w:hAnsi="Courier New" w:cs="Courier New"/>
+                                <w:color w:val="000000"/>
+                                <w:sz w:val="18"/>
+                                <w:szCs w:val="18"/>
+                              </w:rPr>
+                            </w:pPr>
+                            <w:r>
+                              <w:rPr>
+                                <w:rFonts w:ascii="Courier New" w:eastAsia="Times New Roman" w:hAnsi="Courier New" w:cs="Courier New"/>
+                                <w:color w:val="000000"/>
+                                <w:sz w:val="18"/>
+                                <w:szCs w:val="18"/>
+                              </w:rPr>
+                              <w:t>    </w:t>
+                            </w:r>
+                            <w:r>
+                              <w:rPr>
+                                <w:rFonts w:ascii="Courier New" w:eastAsia="Times New Roman" w:hAnsi="Courier New" w:cs="Courier New"/>
+                                <w:color w:val="A31515"/>
+                                <w:sz w:val="18"/>
+                                <w:szCs w:val="18"/>
+                              </w:rPr>
+                              <w:t>"</w:t>
+                            </w:r>
+                            <w:proofErr w:type="spellStart"/>
+                            <w:r>
+                              <w:rPr>
+                                <w:rFonts w:ascii="Courier New" w:eastAsia="Times New Roman" w:hAnsi="Courier New" w:cs="Courier New"/>
+                                <w:color w:val="A31515"/>
+                                <w:sz w:val="18"/>
+                                <w:szCs w:val="18"/>
+                              </w:rPr>
+                              <w:t>firstname</w:t>
+                            </w:r>
+                            <w:proofErr w:type="spellEnd"/>
+                            <w:r>
+                              <w:rPr>
+                                <w:rFonts w:ascii="Courier New" w:eastAsia="Times New Roman" w:hAnsi="Courier New" w:cs="Courier New"/>
+                                <w:color w:val="A31515"/>
+                                <w:sz w:val="18"/>
+                                <w:szCs w:val="18"/>
+                              </w:rPr>
+                              <w:t>"</w:t>
+                            </w:r>
+                            <w:r>
+                              <w:rPr>
+                                <w:rFonts w:ascii="Courier New" w:eastAsia="Times New Roman" w:hAnsi="Courier New" w:cs="Courier New"/>
+                                <w:color w:val="000000"/>
+                                <w:sz w:val="18"/>
+                                <w:szCs w:val="18"/>
+                              </w:rPr>
+                              <w:t>:</w:t>
+                            </w:r>
+                            <w:r>
+                              <w:rPr>
+                                <w:rFonts w:ascii="Courier New" w:eastAsia="Times New Roman" w:hAnsi="Courier New" w:cs="Courier New"/>
+                                <w:color w:val="0451A5"/>
+                                <w:sz w:val="18"/>
+                                <w:szCs w:val="18"/>
+                              </w:rPr>
+                              <w:t>"admin"</w:t>
+                            </w:r>
+                            <w:r>
+                              <w:rPr>
+                                <w:rFonts w:ascii="Courier New" w:eastAsia="Times New Roman" w:hAnsi="Courier New" w:cs="Courier New"/>
+                                <w:color w:val="000000"/>
+                                <w:sz w:val="18"/>
+                                <w:szCs w:val="18"/>
+                              </w:rPr>
+                              <w:t>,</w:t>
+                            </w:r>
+                          </w:p>
+                          <w:p>
+                            <w:pPr>
+                              <w:shd w:val="clear" w:color="auto" w:fill="FFFFFE"/>
+                              <w:spacing w:after="0" w:line="270" w:lineRule="atLeast"/>
+                              <w:rPr>
+                                <w:rFonts w:ascii="Courier New" w:eastAsia="Times New Roman" w:hAnsi="Courier New" w:cs="Courier New"/>
+                                <w:color w:val="000000"/>
+                                <w:sz w:val="18"/>
+                                <w:szCs w:val="18"/>
+                              </w:rPr>
+                            </w:pPr>
+                            <w:r>
+                              <w:rPr>
+                                <w:rFonts w:ascii="Courier New" w:eastAsia="Times New Roman" w:hAnsi="Courier New" w:cs="Courier New"/>
+                                <w:color w:val="000000"/>
+                                <w:sz w:val="18"/>
+                                <w:szCs w:val="18"/>
+                              </w:rPr>
+                              <w:t>    </w:t>
+                            </w:r>
+                            <w:r>
+                              <w:rPr>
+                                <w:rFonts w:ascii="Courier New" w:eastAsia="Times New Roman" w:hAnsi="Courier New" w:cs="Courier New"/>
+                                <w:color w:val="A31515"/>
+                                <w:sz w:val="18"/>
+                                <w:szCs w:val="18"/>
+                              </w:rPr>
+                              <w:t>"</w:t>
+                            </w:r>
+                            <w:proofErr w:type="spellStart"/>
+                            <w:r>
+                              <w:rPr>
+                                <w:rFonts w:ascii="Courier New" w:eastAsia="Times New Roman" w:hAnsi="Courier New" w:cs="Courier New"/>
+                                <w:color w:val="A31515"/>
+                                <w:sz w:val="18"/>
+                                <w:szCs w:val="18"/>
+                              </w:rPr>
+                              <w:t>lastname</w:t>
+                            </w:r>
+                            <w:proofErr w:type="spellEnd"/>
+                            <w:r>
+                              <w:rPr>
+                                <w:rFonts w:ascii="Courier New" w:eastAsia="Times New Roman" w:hAnsi="Courier New" w:cs="Courier New"/>
+                                <w:color w:val="A31515"/>
+                                <w:sz w:val="18"/>
+                                <w:szCs w:val="18"/>
+                              </w:rPr>
+                              <w:t>"</w:t>
+                            </w:r>
+                            <w:r>
+                              <w:rPr>
+                                <w:rFonts w:ascii="Courier New" w:eastAsia="Times New Roman" w:hAnsi="Courier New" w:cs="Courier New"/>
+                                <w:color w:val="000000"/>
+                                <w:sz w:val="18"/>
+                                <w:szCs w:val="18"/>
+                              </w:rPr>
+                              <w:t>:</w:t>
+                            </w:r>
+                            <w:r>
+                              <w:rPr>
+                                <w:rFonts w:ascii="Courier New" w:eastAsia="Times New Roman" w:hAnsi="Courier New" w:cs="Courier New"/>
+                                <w:color w:val="0451A5"/>
+                                <w:sz w:val="18"/>
+                                <w:szCs w:val="18"/>
+                              </w:rPr>
+                              <w:t>"</w:t>
+                            </w:r>
+                            <w:proofErr w:type="spellStart"/>
+                            <w:r>
+                              <w:rPr>
+                                <w:rFonts w:ascii="Courier New" w:eastAsia="Times New Roman" w:hAnsi="Courier New" w:cs="Courier New"/>
+                                <w:color w:val="0451A5"/>
+                                <w:sz w:val="18"/>
+                                <w:szCs w:val="18"/>
+                              </w:rPr>
+                              <w:t>lastname</w:t>
+                            </w:r>
+                            <w:proofErr w:type="spellEnd"/>
+                            <w:r>
+                              <w:rPr>
+                                <w:rFonts w:ascii="Courier New" w:eastAsia="Times New Roman" w:hAnsi="Courier New" w:cs="Courier New"/>
+                                <w:color w:val="0451A5"/>
+                                <w:sz w:val="18"/>
+                                <w:szCs w:val="18"/>
+                              </w:rPr>
+                              <w:t>"</w:t>
+                            </w:r>
+                            <w:r>
+                              <w:rPr>
+                                <w:rFonts w:ascii="Courier New" w:eastAsia="Times New Roman" w:hAnsi="Courier New" w:cs="Courier New"/>
+                                <w:color w:val="000000"/>
+                                <w:sz w:val="18"/>
+                                <w:szCs w:val="18"/>
+                              </w:rPr>
+                              <w:t>,</w:t>
+                            </w:r>
+                          </w:p>
+                          <w:p>
+                            <w:pPr>
+                              <w:shd w:val="clear" w:color="auto" w:fill="FFFFFE"/>
+                              <w:spacing w:after="0" w:line="270" w:lineRule="atLeast"/>
+                              <w:rPr>
+                                <w:rFonts w:ascii="Courier New" w:eastAsia="Times New Roman" w:hAnsi="Courier New" w:cs="Courier New"/>
+                                <w:color w:val="000000"/>
+                                <w:sz w:val="18"/>
+                                <w:szCs w:val="18"/>
+                              </w:rPr>
+                            </w:pPr>
+                            <w:r>
+                              <w:rPr>
+                                <w:rFonts w:ascii="Courier New" w:eastAsia="Times New Roman" w:hAnsi="Courier New" w:cs="Courier New"/>
+                                <w:color w:val="000000"/>
+                                <w:sz w:val="18"/>
+                                <w:szCs w:val="18"/>
+                              </w:rPr>
+                              <w:t>    </w:t>
+                            </w:r>
+                            <w:r>
+                              <w:rPr>
+                                <w:rFonts w:ascii="Courier New" w:eastAsia="Times New Roman" w:hAnsi="Courier New" w:cs="Courier New"/>
+                                <w:color w:val="A31515"/>
+                                <w:sz w:val="18"/>
+                                <w:szCs w:val="18"/>
+                              </w:rPr>
+                              <w:t>"role</w:t>
+                            </w:r>
+                            <w:proofErr w:type="gramStart"/>
+                            <w:r>
+                              <w:rPr>
+                                <w:rFonts w:ascii="Courier New" w:eastAsia="Times New Roman" w:hAnsi="Courier New" w:cs="Courier New"/>
+                                <w:color w:val="A31515"/>
+                                <w:sz w:val="18"/>
+                                <w:szCs w:val="18"/>
+                              </w:rPr>
+                              <w:t>"</w:t>
+                            </w:r>
+                            <w:r>
+                              <w:rPr>
+                                <w:rFonts w:ascii="Courier New" w:eastAsia="Times New Roman" w:hAnsi="Courier New" w:cs="Courier New"/>
+                                <w:color w:val="000000"/>
+                                <w:sz w:val="18"/>
+                                <w:szCs w:val="18"/>
+                              </w:rPr>
+                              <w:t> :</w:t>
+                            </w:r>
+                            <w:proofErr w:type="gramEnd"/>
+                            <w:r>
+                              <w:rPr>
+                                <w:rFonts w:ascii="Courier New" w:eastAsia="Times New Roman" w:hAnsi="Courier New" w:cs="Courier New"/>
+                                <w:color w:val="000000"/>
+                                <w:sz w:val="18"/>
+                                <w:szCs w:val="18"/>
+                              </w:rPr>
+                              <w:t> </w:t>
+                            </w:r>
+                            <w:r>
+                              <w:rPr>
+                                <w:rFonts w:ascii="Courier New" w:eastAsia="Times New Roman" w:hAnsi="Courier New" w:cs="Courier New"/>
+                                <w:color w:val="0451A5"/>
+                                <w:sz w:val="18"/>
+                                <w:szCs w:val="18"/>
+                              </w:rPr>
+                              <w:t>"admin"</w:t>
+                            </w:r>
+                            <w:r>
+                              <w:rPr>
+                                <w:rFonts w:ascii="Courier New" w:eastAsia="Times New Roman" w:hAnsi="Courier New" w:cs="Courier New"/>
+                                <w:color w:val="000000"/>
+                                <w:sz w:val="18"/>
+                                <w:szCs w:val="18"/>
+                              </w:rPr>
+                              <w:t>,</w:t>
+                            </w:r>
+                          </w:p>
+                          <w:p>
+                            <w:pPr>
+                              <w:shd w:val="clear" w:color="auto" w:fill="FFFFFE"/>
+                              <w:spacing w:after="0" w:line="270" w:lineRule="atLeast"/>
+                              <w:rPr>
+                                <w:rFonts w:ascii="Courier New" w:eastAsia="Times New Roman" w:hAnsi="Courier New" w:cs="Courier New"/>
+                                <w:color w:val="000000"/>
+                                <w:sz w:val="18"/>
+                                <w:szCs w:val="18"/>
+                              </w:rPr>
+                            </w:pPr>
+                            <w:r>
+                              <w:rPr>
+                                <w:rFonts w:ascii="Courier New" w:eastAsia="Times New Roman" w:hAnsi="Courier New" w:cs="Courier New"/>
+                                <w:color w:val="000000"/>
+                                <w:sz w:val="18"/>
+                                <w:szCs w:val="18"/>
+                              </w:rPr>
+                              <w:t>    </w:t>
+                            </w:r>
+                            <w:r>
+                              <w:rPr>
+                                <w:rFonts w:ascii="Courier New" w:eastAsia="Times New Roman" w:hAnsi="Courier New" w:cs="Courier New"/>
+                                <w:color w:val="A31515"/>
+                                <w:sz w:val="18"/>
+                                <w:szCs w:val="18"/>
+                              </w:rPr>
+                              <w:t>"_id"</w:t>
+                            </w:r>
+                            <w:r>
+                              <w:rPr>
+                                <w:rFonts w:ascii="Courier New" w:eastAsia="Times New Roman" w:hAnsi="Courier New" w:cs="Courier New"/>
+                                <w:color w:val="000000"/>
+                                <w:sz w:val="18"/>
+                                <w:szCs w:val="18"/>
+                              </w:rPr>
+                              <w:t>: </w:t>
+                            </w:r>
+                            <w:r>
+                              <w:rPr>
+                                <w:rFonts w:ascii="Courier New" w:eastAsia="Times New Roman" w:hAnsi="Courier New" w:cs="Courier New"/>
+                                <w:color w:val="0451A5"/>
+                                <w:sz w:val="18"/>
+                                <w:szCs w:val="18"/>
+                              </w:rPr>
+                              <w:t>"HO2PzAQtFCC0aREQYJrb"</w:t>
+                            </w:r>
+                          </w:p>
+                          <w:p>
+                            <w:pPr>
+                              <w:shd w:val="clear" w:color="auto" w:fill="FFFFFE"/>
+                              <w:spacing w:after="0" w:line="270" w:lineRule="atLeast"/>
+                              <w:rPr>
+                                <w:rFonts w:ascii="Courier New" w:eastAsia="Times New Roman" w:hAnsi="Courier New" w:cs="Courier New"/>
+                                <w:color w:val="000000"/>
+                                <w:sz w:val="18"/>
+                                <w:szCs w:val="18"/>
+                              </w:rPr>
+                            </w:pPr>
+                            <w:r>
+                              <w:rPr>
+                                <w:rFonts w:ascii="Courier New" w:eastAsia="Times New Roman" w:hAnsi="Courier New" w:cs="Courier New"/>
+                                <w:color w:val="000000"/>
+                                <w:sz w:val="18"/>
+                                <w:szCs w:val="18"/>
+                              </w:rPr>
+                              <w:t>}</w:t>
+                            </w:r>
+                          </w:p>
+                          <w:p/>
+                        </w:txbxContent>
+                      </wps:txbx>
+                      <wps:bodyPr rot="0" spcFirstLastPara="0" vertOverflow="overflow" horzOverflow="overflow" vert="horz" wrap="square" lIns="91440" tIns="45720" rIns="91440" bIns="45720" numCol="1" spcCol="0" rtlCol="0" fromWordArt="0" anchor="t" anchorCtr="0" forceAA="0" compatLnSpc="1">
+                        <a:prstTxWarp prst="textNoShape">
+                          <a:avLst/>
+                        </a:prstTxWarp>
+                        <a:noAutofit/>
+                      </wps:bodyPr>
+                    </wps:wsp>
+                  </a:graphicData>
+                </a:graphic>
+                <wp14:sizeRelH relativeFrom="margin">
+                  <wp14:pctWidth>0</wp14:pctWidth>
+                </wp14:sizeRelH>
+                <wp14:sizeRelV relativeFrom="margin">
+                  <wp14:pctHeight>0</wp14:pctHeight>
+                </wp14:sizeRelV>
+              </wp:anchor>
+            </w:drawing>
+          </mc:Choice>
+          <mc:Fallback>
+            <w:pict>
+              <v:shape w14:anchorId="548A5A26" id="Text Box 3" o:spid="_x0000_s1029" type="#_x0000_t202" style="position:absolute;margin-left:28.65pt;margin-top:.45pt;width:215.25pt;height:130.4pt;z-index:251663360;visibility:visible;mso-wrap-style:square;mso-width-percent:0;mso-height-percent:0;mso-wrap-distance-left:9pt;mso-wrap-distance-top:0;mso-wrap-distance-right:9pt;mso-wrap-distance-bottom:0;mso-position-horizontal:absolute;mso-position-horizontal-relative:text;mso-position-vertical:absolute;mso-position-vertical-relative:text;mso-width-percent:0;mso-height-percent:0;mso-width-relative:margin;mso-height-relative:margin;v-text-anchor:top" o:gfxdata="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" fillcolor="white [3201]" stroked="f" strokeweight=".5pt">
+                <v:textbox>
+                  <w:txbxContent>
+                    <w:p>
+                      <w:pPr>
+                        <w:shd w:val="clear" w:color="auto" w:fill="FFFFFE"/>
+                        <w:spacing w:after="0" w:line="270" w:lineRule="atLeast"/>
+                        <w:rPr>
+                          <w:rFonts w:ascii="Courier New" w:eastAsia="Times New Roman" w:hAnsi="Courier New" w:cs="Courier New"/>
+                          <w:color w:val="000000"/>
+                          <w:sz w:val="18"/>
+                          <w:szCs w:val="18"/>
+                        </w:rPr>
+                      </w:pPr>
+                      <w:r>
+                        <w:rPr>
+                          <w:rFonts w:ascii="Courier New" w:eastAsia="Times New Roman" w:hAnsi="Courier New" w:cs="Courier New"/>
+                          <w:color w:val="000000"/>
+                          <w:sz w:val="18"/>
+                          <w:szCs w:val="18"/>
+                        </w:rPr>
+                        <w:t>body</w:t>
+                      </w:r>
+                    </w:p>
+                    <w:p>
+                      <w:pPr>
+                        <w:shd w:val="clear" w:color="auto" w:fill="FFFFFE"/>
+                        <w:spacing w:after="0" w:line="270" w:lineRule="atLeast"/>
+                        <w:rPr>
+                          <w:rFonts w:ascii="Courier New" w:eastAsia="Times New Roman" w:hAnsi="Courier New" w:cs="Courier New"/>
+                          <w:color w:val="000000"/>
+                          <w:sz w:val="18"/>
+                          <w:szCs w:val="18"/>
+                        </w:rPr>
+                      </w:pPr>
+                      <w:r>
+                        <w:rPr>
+                          <w:rFonts w:ascii="Courier New" w:eastAsia="Times New Roman" w:hAnsi="Courier New" w:cs="Courier New"/>
+                          <w:color w:val="000000"/>
+                          <w:sz w:val="18"/>
+                          <w:szCs w:val="18"/>
+                        </w:rPr>
+                        <w:t>{</w:t>
+                      </w:r>
+                    </w:p>
+                    <w:p>
+                      <w:pPr>
+                        <w:shd w:val="clear" w:color="auto" w:fill="FFFFFE"/>
+                        <w:spacing w:after="0" w:line="270" w:lineRule="atLeast"/>
+                        <w:rPr>
+                          <w:rFonts w:ascii="Courier New" w:eastAsia="Times New Roman" w:hAnsi="Courier New" w:cs="Courier New"/>
+                          <w:color w:val="000000"/>
+                          <w:sz w:val="18"/>
+                          <w:szCs w:val="18"/>
+                        </w:rPr>
+                      </w:pPr>
+                      <w:r>
+                        <w:rPr>
+                          <w:rFonts w:ascii="Courier New" w:eastAsia="Times New Roman" w:hAnsi="Courier New" w:cs="Courier New"/>
+                          <w:color w:val="000000"/>
+                          <w:sz w:val="18"/>
+                          <w:szCs w:val="18"/>
+                        </w:rPr>
+                        <w:t>    </w:t>
+                      </w:r>
+                      <w:r>
+                        <w:rPr>
+                          <w:rFonts w:ascii="Courier New" w:eastAsia="Times New Roman" w:hAnsi="Courier New" w:cs="Courier New"/>
+                          <w:color w:val="A31515"/>
+                          <w:sz w:val="18"/>
+                          <w:szCs w:val="18"/>
+                        </w:rPr>
+                        <w:t>"</w:t>
+                      </w:r>
+                      <w:proofErr w:type="spellStart"/>
+                      <w:r>
+                        <w:rPr>
+                          <w:rFonts w:ascii="Courier New" w:eastAsia="Times New Roman" w:hAnsi="Courier New" w:cs="Courier New"/>
+                          <w:color w:val="A31515"/>
+                          <w:sz w:val="18"/>
+                          <w:szCs w:val="18"/>
+                        </w:rPr>
+                        <w:t>password"</w:t>
+                      </w:r>
+                      <w:r>
+                        <w:rPr>
+                          <w:rFonts w:ascii="Courier New" w:eastAsia="Times New Roman" w:hAnsi="Courier New" w:cs="Courier New"/>
+                          <w:color w:val="000000"/>
+                          <w:sz w:val="18"/>
+                          <w:szCs w:val="18"/>
+                        </w:rPr>
+                        <w:t>:</w:t>
+                      </w:r>
+                      <w:r>
+                        <w:rPr>
+                          <w:rFonts w:ascii="Courier New" w:eastAsia="Times New Roman" w:hAnsi="Courier New" w:cs="Courier New"/>
+                          <w:color w:val="0451A5"/>
+                          <w:sz w:val="18"/>
+                          <w:szCs w:val="18"/>
+                        </w:rPr>
+                        <w:t>"admin</w:t>
+                      </w:r>
+                      <w:proofErr w:type="spellEnd"/>
+                      <w:r>
+                        <w:rPr>
+                          <w:rFonts w:ascii="Courier New" w:eastAsia="Times New Roman" w:hAnsi="Courier New" w:cs="Courier New"/>
+                          <w:color w:val="0451A5"/>
+                          <w:sz w:val="18"/>
+                          <w:szCs w:val="18"/>
+                        </w:rPr>
+                        <w:t>"</w:t>
+                      </w:r>
+                      <w:r>
+                        <w:rPr>
+                          <w:rFonts w:ascii="Courier New" w:eastAsia="Times New Roman" w:hAnsi="Courier New" w:cs="Courier New"/>
+                          <w:color w:val="000000"/>
+                          <w:sz w:val="18"/>
+                          <w:szCs w:val="18"/>
+                        </w:rPr>
+                        <w:t>,</w:t>
+                      </w:r>
+                    </w:p>
+                    <w:p>
+                      <w:pPr>
+                        <w:shd w:val="clear" w:color="auto" w:fill="FFFFFE"/>
+                        <w:spacing w:after="0" w:line="270" w:lineRule="atLeast"/>
+                        <w:rPr>
+                          <w:rFonts w:ascii="Courier New" w:eastAsia="Times New Roman" w:hAnsi="Courier New" w:cs="Courier New"/>
+                          <w:color w:val="000000"/>
+                          <w:sz w:val="18"/>
+                          <w:szCs w:val="18"/>
+                        </w:rPr>
+                      </w:pPr>
+                      <w:r>
+                        <w:rPr>
+                          <w:rFonts w:ascii="Courier New" w:eastAsia="Times New Roman" w:hAnsi="Courier New" w:cs="Courier New"/>
+                          <w:color w:val="000000"/>
+                          <w:sz w:val="18"/>
+                          <w:szCs w:val="18"/>
+                        </w:rPr>
+                        <w:t>    </w:t>
+                      </w:r>
+                      <w:r>
+                        <w:rPr>
+                          <w:rFonts w:ascii="Courier New" w:eastAsia="Times New Roman" w:hAnsi="Courier New" w:cs="Courier New"/>
+                          <w:color w:val="A31515"/>
+                          <w:sz w:val="18"/>
+                          <w:szCs w:val="18"/>
+                        </w:rPr>
+                        <w:t>"</w:t>
+                      </w:r>
+                      <w:proofErr w:type="spellStart"/>
+                      <w:r>
+                        <w:rPr>
+                          <w:rFonts w:ascii="Courier New" w:eastAsia="Times New Roman" w:hAnsi="Courier New" w:cs="Courier New"/>
+                          <w:color w:val="A31515"/>
+                          <w:sz w:val="18"/>
+                          <w:szCs w:val="18"/>
+                        </w:rPr>
+                        <w:t>firstname</w:t>
+                      </w:r>
+                      <w:proofErr w:type="spellEnd"/>
+                      <w:r>
+                        <w:rPr>
+                          <w:rFonts w:ascii="Courier New" w:eastAsia="Times New Roman" w:hAnsi="Courier New" w:cs="Courier New"/>
+                          <w:color w:val="A31515"/>
+                          <w:sz w:val="18"/>
+                          <w:szCs w:val="18"/>
+                        </w:rPr>
+                        <w:t>"</w:t>
+                      </w:r>
+                      <w:r>
+                        <w:rPr>
+                          <w:rFonts w:ascii="Courier New" w:eastAsia="Times New Roman" w:hAnsi="Courier New" w:cs="Courier New"/>
+                          <w:color w:val="000000"/>
+                          <w:sz w:val="18"/>
+                          <w:szCs w:val="18"/>
+                        </w:rPr>
+                        <w:t>:</w:t>
+                      </w:r>
+                      <w:r>
+                        <w:rPr>
+                          <w:rFonts w:ascii="Courier New" w:eastAsia="Times New Roman" w:hAnsi="Courier New" w:cs="Courier New"/>
+                          <w:color w:val="0451A5"/>
+                          <w:sz w:val="18"/>
+                          <w:szCs w:val="18"/>
+                        </w:rPr>
+                        <w:t>"admin"</w:t>
+                      </w:r>
+                      <w:r>
+                        <w:rPr>
+                          <w:rFonts w:ascii="Courier New" w:eastAsia="Times New Roman" w:hAnsi="Courier New" w:cs="Courier New"/>
+                          <w:color w:val="000000"/>
+                          <w:sz w:val="18"/>
+                          <w:szCs w:val="18"/>
+                        </w:rPr>
+                        <w:t>,</w:t>
+                      </w:r>
+                    </w:p>
+                    <w:p>
+                      <w:pPr>
+                        <w:shd w:val="clear" w:color="auto" w:fill="FFFFFE"/>
+                        <w:spacing w:after="0" w:line="270" w:lineRule="atLeast"/>
+                        <w:rPr>
+                          <w:rFonts w:ascii="Courier New" w:eastAsia="Times New Roman" w:hAnsi="Courier New" w:cs="Courier New"/>
+                          <w:color w:val="000000"/>
+                          <w:sz w:val="18"/>
+                          <w:szCs w:val="18"/>
+                        </w:rPr>
+                      </w:pPr>
+                      <w:r>
+                        <w:rPr>
+                          <w:rFonts w:ascii="Courier New" w:eastAsia="Times New Roman" w:hAnsi="Courier New" w:cs="Courier New"/>
+                          <w:color w:val="000000"/>
+                          <w:sz w:val="18"/>
+                          <w:szCs w:val="18"/>
+                        </w:rPr>
+                        <w:t>    </w:t>
+                      </w:r>
+                      <w:r>
+                        <w:rPr>
+                          <w:rFonts w:ascii="Courier New" w:eastAsia="Times New Roman" w:hAnsi="Courier New" w:cs="Courier New"/>
+                          <w:color w:val="A31515"/>
+                          <w:sz w:val="18"/>
+                          <w:szCs w:val="18"/>
+                        </w:rPr>
+                        <w:t>"</w:t>
+                      </w:r>
+                      <w:proofErr w:type="spellStart"/>
+                      <w:r>
+                        <w:rPr>
+                          <w:rFonts w:ascii="Courier New" w:eastAsia="Times New Roman" w:hAnsi="Courier New" w:cs="Courier New"/>
+                          <w:color w:val="A31515"/>
+                          <w:sz w:val="18"/>
+                          <w:szCs w:val="18"/>
+                        </w:rPr>
+                        <w:t>lastname</w:t>
+                      </w:r>
+                      <w:proofErr w:type="spellEnd"/>
+                      <w:r>
+                        <w:rPr>
+                          <w:rFonts w:ascii="Courier New" w:eastAsia="Times New Roman" w:hAnsi="Courier New" w:cs="Courier New"/>
+                          <w:color w:val="A31515"/>
+                          <w:sz w:val="18"/>
+                          <w:szCs w:val="18"/>
+                        </w:rPr>
+                        <w:t>"</w:t>
+                      </w:r>
+                      <w:r>
+                        <w:rPr>
+                          <w:rFonts w:ascii="Courier New" w:eastAsia="Times New Roman" w:hAnsi="Courier New" w:cs="Courier New"/>
+                          <w:color w:val="000000"/>
+                          <w:sz w:val="18"/>
+                          <w:szCs w:val="18"/>
+                        </w:rPr>
+                        <w:t>:</w:t>
+                      </w:r>
+                      <w:r>
+                        <w:rPr>
+                          <w:rFonts w:ascii="Courier New" w:eastAsia="Times New Roman" w:hAnsi="Courier New" w:cs="Courier New"/>
+                          <w:color w:val="0451A5"/>
+                          <w:sz w:val="18"/>
+                          <w:szCs w:val="18"/>
+                        </w:rPr>
+                        <w:t>"</w:t>
+                      </w:r>
+                      <w:proofErr w:type="spellStart"/>
+                      <w:r>
+                        <w:rPr>
+                          <w:rFonts w:ascii="Courier New" w:eastAsia="Times New Roman" w:hAnsi="Courier New" w:cs="Courier New"/>
+                          <w:color w:val="0451A5"/>
+                          <w:sz w:val="18"/>
+                          <w:szCs w:val="18"/>
+                        </w:rPr>
+                        <w:t>lastname</w:t>
+                      </w:r>
+                      <w:proofErr w:type="spellEnd"/>
+                      <w:r>
+                        <w:rPr>
+                          <w:rFonts w:ascii="Courier New" w:eastAsia="Times New Roman" w:hAnsi="Courier New" w:cs="Courier New"/>
+                          <w:color w:val="0451A5"/>
+                          <w:sz w:val="18"/>
+                          <w:szCs w:val="18"/>
+                        </w:rPr>
+                        <w:t>"</w:t>
+                      </w:r>
+                      <w:r>
+                        <w:rPr>
+                          <w:rFonts w:ascii="Courier New" w:eastAsia="Times New Roman" w:hAnsi="Courier New" w:cs="Courier New"/>
+                          <w:color w:val="000000"/>
+                          <w:sz w:val="18"/>
+                          <w:szCs w:val="18"/>
+                        </w:rPr>
+                        <w:t>,</w:t>
+                      </w:r>
+                    </w:p>
+                    <w:p>
+                      <w:pPr>
+                        <w:shd w:val="clear" w:color="auto" w:fill="FFFFFE"/>
+                        <w:spacing w:after="0" w:line="270" w:lineRule="atLeast"/>
+                        <w:rPr>
+                          <w:rFonts w:ascii="Courier New" w:eastAsia="Times New Roman" w:hAnsi="Courier New" w:cs="Courier New"/>
+                          <w:color w:val="000000"/>
+                          <w:sz w:val="18"/>
+                          <w:szCs w:val="18"/>
+                        </w:rPr>
+                      </w:pPr>
+                      <w:r>
+                        <w:rPr>
+                          <w:rFonts w:ascii="Courier New" w:eastAsia="Times New Roman" w:hAnsi="Courier New" w:cs="Courier New"/>
+                          <w:color w:val="000000"/>
+                          <w:sz w:val="18"/>
+                          <w:szCs w:val="18"/>
+                        </w:rPr>
+                        <w:t>    </w:t>
+                      </w:r>
+                      <w:r>
+                        <w:rPr>
+                          <w:rFonts w:ascii="Courier New" w:eastAsia="Times New Roman" w:hAnsi="Courier New" w:cs="Courier New"/>
+                          <w:color w:val="A31515"/>
+                          <w:sz w:val="18"/>
+                          <w:szCs w:val="18"/>
+                        </w:rPr>
+                        <w:t>"role</w:t>
+                      </w:r>
+                      <w:proofErr w:type="gramStart"/>
+                      <w:r>
+                        <w:rPr>
+                          <w:rFonts w:ascii="Courier New" w:eastAsia="Times New Roman" w:hAnsi="Courier New" w:cs="Courier New"/>
+                          <w:color w:val="A31515"/>
+                          <w:sz w:val="18"/>
+                          <w:szCs w:val="18"/>
+                        </w:rPr>
+                        <w:t>"</w:t>
+                      </w:r>
+                      <w:r>
+                        <w:rPr>
+                          <w:rFonts w:ascii="Courier New" w:eastAsia="Times New Roman" w:hAnsi="Courier New" w:cs="Courier New"/>
+                          <w:color w:val="000000"/>
+                          <w:sz w:val="18"/>
+                          <w:szCs w:val="18"/>
+                        </w:rPr>
+                        <w:t> :</w:t>
+                      </w:r>
+                      <w:proofErr w:type="gramEnd"/>
+                      <w:r>
+                        <w:rPr>
+                          <w:rFonts w:ascii="Courier New" w:eastAsia="Times New Roman" w:hAnsi="Courier New" w:cs="Courier New"/>
+                          <w:color w:val="000000"/>
+                          <w:sz w:val="18"/>
+                          <w:szCs w:val="18"/>
+                        </w:rPr>
+                        <w:t> </w:t>
+                      </w:r>
+                      <w:r>
+                        <w:rPr>
+                          <w:rFonts w:ascii="Courier New" w:eastAsia="Times New Roman" w:hAnsi="Courier New" w:cs="Courier New"/>
+                          <w:color w:val="0451A5"/>
+                          <w:sz w:val="18"/>
+                          <w:szCs w:val="18"/>
+                        </w:rPr>
+                        <w:t>"admin"</w:t>
+                      </w:r>
+                      <w:r>
+                        <w:rPr>
+                          <w:rFonts w:ascii="Courier New" w:eastAsia="Times New Roman" w:hAnsi="Courier New" w:cs="Courier New"/>
+                          <w:color w:val="000000"/>
+                          <w:sz w:val="18"/>
+                          <w:szCs w:val="18"/>
+                        </w:rPr>
+                        <w:t>,</w:t>
+                      </w:r>
+                    </w:p>
+                    <w:p>
+                      <w:pPr>
+                        <w:shd w:val="clear" w:color="auto" w:fill="FFFFFE"/>
+                        <w:spacing w:after="0" w:line="270" w:lineRule="atLeast"/>
+                        <w:rPr>
+                          <w:rFonts w:ascii="Courier New" w:eastAsia="Times New Roman" w:hAnsi="Courier New" w:cs="Courier New"/>
+                          <w:color w:val="000000"/>
+                          <w:sz w:val="18"/>
+                          <w:szCs w:val="18"/>
+                        </w:rPr>
+                      </w:pPr>
+                      <w:r>
+                        <w:rPr>
+                          <w:rFonts w:ascii="Courier New" w:eastAsia="Times New Roman" w:hAnsi="Courier New" w:cs="Courier New"/>
+                          <w:color w:val="000000"/>
+                          <w:sz w:val="18"/>
+                          <w:szCs w:val="18"/>
+                        </w:rPr>
+                        <w:t>    </w:t>
+                      </w:r>
+                      <w:r>
+                        <w:rPr>
+                          <w:rFonts w:ascii="Courier New" w:eastAsia="Times New Roman" w:hAnsi="Courier New" w:cs="Courier New"/>
+                          <w:color w:val="A31515"/>
+                          <w:sz w:val="18"/>
+                          <w:szCs w:val="18"/>
+                        </w:rPr>
+                        <w:t>"_id"</w:t>
+                      </w:r>
+                      <w:r>
+                        <w:rPr>
+                          <w:rFonts w:ascii="Courier New" w:eastAsia="Times New Roman" w:hAnsi="Courier New" w:cs="Courier New"/>
+                          <w:color w:val="000000"/>
+                          <w:sz w:val="18"/>
+                          <w:szCs w:val="18"/>
+                        </w:rPr>
+                        <w:t>: </w:t>
+                      </w:r>
+                      <w:r>
+                        <w:rPr>
+                          <w:rFonts w:ascii="Courier New" w:eastAsia="Times New Roman" w:hAnsi="Courier New" w:cs="Courier New"/>
+                          <w:color w:val="0451A5"/>
+                          <w:sz w:val="18"/>
+                          <w:szCs w:val="18"/>
+                        </w:rPr>
+                        <w:t>"HO2PzAQtFCC0aREQYJrb"</w:t>
+                      </w:r>
+                    </w:p>
+                    <w:p>
+                      <w:pPr>
+                        <w:shd w:val="clear" w:color="auto" w:fill="FFFFFE"/>
+                        <w:spacing w:after="0" w:line="270" w:lineRule="atLeast"/>
+                        <w:rPr>
+                          <w:rFonts w:ascii="Courier New" w:eastAsia="Times New Roman" w:hAnsi="Courier New" w:cs="Courier New"/>
+                          <w:color w:val="000000"/>
+                          <w:sz w:val="18"/>
+                          <w:szCs w:val="18"/>
+                        </w:rPr>
+                      </w:pPr>
+                      <w:r>
+                        <w:rPr>
+                          <w:rFonts w:ascii="Courier New" w:eastAsia="Times New Roman" w:hAnsi="Courier New" w:cs="Courier New"/>
+                          <w:color w:val="000000"/>
+                          <w:sz w:val="18"/>
+                          <w:szCs w:val="18"/>
+                        </w:rPr>
+                        <w:t>}</w:t>
+                      </w:r>
+                    </w:p>
+                    <w:p/>
+                  </w:txbxContent>
+                </v:textbox>
+              </v:shape>
+            </w:pict>
+          </mc:Fallback>
+        </mc:AlternateContent>
+      </w:r>
+    </w:p>
+    <w:p>
+      <w:pPr>
+        <w:rPr>
+          <w:rFonts w:ascii="Helvetica" w:hAnsi="Helvetica" w:cs="Helvetica"/>
+          <w:sz w:val="18"/>
+          <w:szCs w:val="18"/>
+        </w:rPr>
+      </w:pPr>
+    </w:p>
+    <w:p>
+      <w:pPr>
+        <w:rPr>
+          <w:rFonts w:ascii="Helvetica" w:hAnsi="Helvetica" w:cs="Helvetica"/>
+          <w:sz w:val="18"/>
+          <w:szCs w:val="18"/>
+        </w:rPr>
+      </w:pPr>
+    </w:p>
+    <w:p>
+      <w:pPr>
+        <w:rPr>
+          <w:rFonts w:ascii="Helvetica" w:hAnsi="Helvetica" w:cs="Helvetica"/>
+          <w:sz w:val="18"/>
+          <w:szCs w:val="18"/>
+        </w:rPr>
+      </w:pPr>
+    </w:p>
+    <w:p>
+      <w:pPr>
+        <w:rPr>
+          <w:rFonts w:ascii="Helvetica" w:hAnsi="Helvetica" w:cs="Helvetica"/>
+          <w:sz w:val="18"/>
+          <w:szCs w:val="18"/>
+        </w:rPr>
+      </w:pPr>
+    </w:p>
+    <w:p>
+      <w:pPr>
+        <w:rPr>
+          <w:rFonts w:ascii="Helvetica" w:hAnsi="Helvetica" w:cs="Helvetica"/>
+          <w:sz w:val="18"/>
+          <w:szCs w:val="18"/>
+        </w:rPr>
+      </w:pPr>
+    </w:p>
+    <w:p>
+      <w:pPr>
+        <w:rPr>
+          <w:rFonts w:ascii="Helvetica" w:hAnsi="Helvetica" w:cs="Helvetica"/>
+          <w:sz w:val="18"/>
+          <w:szCs w:val="18"/>
+        </w:rPr>
+      </w:pPr>
+    </w:p>
+    <w:p>
+      <w:pPr>
+        <w:rPr>
+          <w:rFonts w:ascii="Helvetica" w:hAnsi="Helvetica" w:cs="Helvetica"/>
+          <w:sz w:val="18"/>
+          <w:szCs w:val="18"/>
+        </w:rPr>
+      </w:pPr>
+      <w:r>
+        <w:rPr>
+          <w:rFonts w:ascii="Helvetica" w:hAnsi="Helvetica" w:cs="Helvetica"/>
+          <w:sz w:val="18"/>
+          <w:szCs w:val="18"/>
+        </w:rPr>
+        <w:t xml:space="preserve">DELETE     </w:t>
+      </w:r>
+      <w:r>
+        <w:rPr>
+          <w:rFonts w:ascii="Helvetica" w:hAnsi="Helvetica" w:cs="Helvetica"/>
+          <w:color w:val="00B0F0"/>
+          <w:sz w:val="18"/>
+          <w:szCs w:val="18"/>
+          <w:shd w:val="clear" w:color="auto" w:fill="FFFFFF"/>
+        </w:rPr>
+        <w:t>http://localhost:4000/api/</w:t>
+      </w:r>
+      <w:r>
+        <w:rPr>
+          <w:rFonts w:ascii="Helvetica" w:hAnsi="Helvetica" w:cs="Helvetica"/>
+          <w:color w:val="00B0F0"/>
+          <w:sz w:val="18"/>
+          <w:szCs w:val="18"/>
+          <w:shd w:val="clear" w:color="auto" w:fill="FFFFFF"/>
+        </w:rPr>
+        <w:t>delete-user/</w:t>
+      </w:r>
+      <w:r>
+        <w:rPr>
+          <w:rFonts w:ascii="Helvetica" w:hAnsi="Helvetica" w:cs="Helvetica"/>
+          <w:color w:val="00B0F0"/>
+          <w:sz w:val="18"/>
+          <w:szCs w:val="18"/>
+          <w:shd w:val="clear" w:color="auto" w:fill="FFFFFF"/>
+        </w:rPr>
+        <w:t>:id</w:t>
       </w:r>
     </w:p>
     <w:sectPr>
@@ -2080,6 +4123,7 @@
   <w:style w:type="paragraph" w:default="1" w:styleId="Normal">
     <w:name w:val="Normal"/>
     <w:qFormat/>
+    <w:rsid w:val="008E7DAD"/>
   </w:style>
   <w:style w:type="character" w:default="1" w:styleId="DefaultParagraphFont">
     <w:name w:val="Default Paragraph Font"/>

</xml_diff>